<commit_message>
Adding Week 6 Hands On
ReactJS
</commit_message>
<xml_diff>
--- a/Week 6/Week6_ReactJS_HandsOn.docx
+++ b/Week 6/Week6_ReactJS_HandsOn.docx
@@ -27889,7 +27889,7 @@
           <w:shd w:val="clear" w:fill="1F1F1F"/>
           <w:lang w:val="en-US" w:eastAsia="zh-CN" w:bidi="ar"/>
         </w:rPr>
-        <w:t>.Other</w:t>
+        <w:t>.Ongoing</w:t>
       </w:r>
       <w:r>
         <w:rPr>
@@ -28058,7 +28058,7 @@
           <w:shd w:val="clear" w:fill="1F1F1F"/>
           <w:lang w:val="en-US" w:eastAsia="zh-CN" w:bidi="ar"/>
         </w:rPr>
-        <w:t>.Ongoing</w:t>
+        <w:t>.Other</w:t>
       </w:r>
       <w:r>
         <w:rPr>
@@ -28174,33 +28174,6 @@
         <w:spacing w:line="300" w:lineRule="atLeast"/>
         <w:jc w:val="left"/>
         <w:rPr>
-          <w:rFonts w:hint="default" w:ascii="Courier New" w:hAnsi="Courier New" w:eastAsia="Courier New" w:cs="Courier New"/>
-          <w:b w:val="0"/>
-          <w:bCs w:val="0"/>
-          <w:color w:val="E1DFDF"/>
-          <w:sz w:val="19"/>
-          <w:szCs w:val="19"/>
-        </w:rPr>
-      </w:pPr>
-      <w:r>
-        <w:rPr>
-          <w:rFonts w:hint="default" w:ascii="Courier New" w:hAnsi="Courier New" w:eastAsia="Courier New" w:cs="Courier New"/>
-          <w:b w:val="0"/>
-          <w:bCs w:val="0"/>
-          <w:color w:val="E1DFDF"/>
-          <w:kern w:val="0"/>
-          <w:sz w:val="19"/>
-          <w:szCs w:val="19"/>
-          <w:shd w:val="clear" w:fill="1F1F1F"/>
-          <w:lang w:val="en-US" w:eastAsia="zh-CN" w:bidi="ar"/>
-        </w:rPr>
-        <w:t>}</w:t>
-      </w:r>
-    </w:p>
-    <w:p>
-      <w:pPr>
-        <w:spacing w:before="240" w:beforeAutospacing="0" w:after="240" w:afterAutospacing="0"/>
-        <w:rPr>
           <w:rFonts w:hint="default" w:ascii="Aptos" w:hAnsi="Aptos" w:eastAsia="Aptos" w:cs="Aptos"/>
           <w:b/>
           <w:bCs/>
@@ -28209,6 +28182,20 @@
           <w:lang w:val="en-IN"/>
         </w:rPr>
       </w:pPr>
+      <w:r>
+        <w:rPr>
+          <w:rFonts w:hint="default" w:ascii="Courier New" w:hAnsi="Courier New" w:eastAsia="Courier New" w:cs="Courier New"/>
+          <w:b w:val="0"/>
+          <w:bCs w:val="0"/>
+          <w:color w:val="E1DFDF"/>
+          <w:kern w:val="0"/>
+          <w:sz w:val="19"/>
+          <w:szCs w:val="19"/>
+          <w:shd w:val="clear" w:fill="1F1F1F"/>
+          <w:lang w:val="en-US" w:eastAsia="zh-CN" w:bidi="ar"/>
+        </w:rPr>
+        <w:t>}</w:t>
+      </w:r>
     </w:p>
     <w:p>
       <w:pPr>
@@ -30923,20 +30910,42 @@
         </w:rPr>
       </w:pPr>
       <w:bookmarkStart w:id="0" w:name="_GoBack"/>
-      <w:r>
-        <w:rPr>
-          <w:rFonts w:hint="default" w:ascii="Aptos" w:hAnsi="Aptos" w:eastAsia="Aptos" w:cs="Aptos"/>
+      <w:bookmarkEnd w:id="0"/>
+    </w:p>
+    <w:p>
+      <w:pPr>
+        <w:spacing w:before="240" w:beforeAutospacing="0" w:after="240" w:afterAutospacing="0"/>
+        <w:rPr>
+          <w:rFonts w:ascii="Aptos" w:hAnsi="Aptos" w:eastAsia="Aptos" w:cs="Aptos"/>
           <w:b/>
           <w:bCs/>
           <w:sz w:val="24"/>
           <w:szCs w:val="24"/>
-          <w:lang w:val="en-IN"/>
-        </w:rPr>
+          <w:lang w:val="en-US"/>
+        </w:rPr>
+      </w:pPr>
+    </w:p>
+    <w:p>
+      <w:pPr>
+        <w:rPr>
+          <w:b/>
+          <w:bCs/>
+        </w:rPr>
+      </w:pPr>
+    </w:p>
+    <w:p>
+      <w:pPr>
+        <w:rPr>
+          <w:b/>
+          <w:bCs/>
+        </w:rPr>
+      </w:pPr>
+      <w:r>
         <w:drawing>
           <wp:inline distT="0" distB="0" distL="114300" distR="114300">
             <wp:extent cx="5943600" cy="3164840"/>
             <wp:effectExtent l="0" t="0" r="0" b="16510"/>
-            <wp:docPr id="1" name="Picture 1" descr="Screenshot 2025-07-26 115057"/>
+            <wp:docPr id="2" name="Picture 2"/>
             <wp:cNvGraphicFramePr>
               <a:graphicFrameLocks xmlns:a="http://schemas.openxmlformats.org/drawingml/2006/main" noChangeAspect="1"/>
             </wp:cNvGraphicFramePr>
@@ -30944,7 +30953,7 @@
               <a:graphicData uri="http://schemas.openxmlformats.org/drawingml/2006/picture">
                 <pic:pic xmlns:pic="http://schemas.openxmlformats.org/drawingml/2006/picture">
                   <pic:nvPicPr>
-                    <pic:cNvPr id="1" name="Picture 1" descr="Screenshot 2025-07-26 115057"/>
+                    <pic:cNvPr id="2" name="Picture 2"/>
                     <pic:cNvPicPr>
                       <a:picLocks noChangeAspect="1"/>
                     </pic:cNvPicPr>
@@ -30963,6 +30972,10 @@
                     <a:prstGeom prst="rect">
                       <a:avLst/>
                     </a:prstGeom>
+                    <a:noFill/>
+                    <a:ln>
+                      <a:noFill/>
+                    </a:ln>
                   </pic:spPr>
                 </pic:pic>
               </a:graphicData>
@@ -30970,36 +30983,6 @@
           </wp:inline>
         </w:drawing>
       </w:r>
-      <w:bookmarkEnd w:id="0"/>
-    </w:p>
-    <w:p>
-      <w:pPr>
-        <w:spacing w:before="240" w:beforeAutospacing="0" w:after="240" w:afterAutospacing="0"/>
-        <w:rPr>
-          <w:rFonts w:ascii="Aptos" w:hAnsi="Aptos" w:eastAsia="Aptos" w:cs="Aptos"/>
-          <w:b/>
-          <w:bCs/>
-          <w:sz w:val="24"/>
-          <w:szCs w:val="24"/>
-          <w:lang w:val="en-US"/>
-        </w:rPr>
-      </w:pPr>
-    </w:p>
-    <w:p>
-      <w:pPr>
-        <w:rPr>
-          <w:b/>
-          <w:bCs/>
-        </w:rPr>
-      </w:pPr>
-    </w:p>
-    <w:p>
-      <w:pPr>
-        <w:rPr>
-          <w:b/>
-          <w:bCs/>
-        </w:rPr>
-      </w:pPr>
     </w:p>
     <w:sectPr>
       <w:pgSz w:w="12240" w:h="15840"/>
@@ -31602,7 +31585,7 @@
     <w:lsdException w:qFormat="1" w:unhideWhenUsed="0" w:uiPriority="10" w:semiHidden="0" w:name="Title"/>
     <w:lsdException w:uiPriority="99" w:name="Closing"/>
     <w:lsdException w:uiPriority="99" w:name="Signature"/>
-    <w:lsdException w:uiPriority="1" w:name="Default Paragraph Font"/>
+    <w:lsdException w:qFormat="1" w:uiPriority="1" w:name="Default Paragraph Font"/>
     <w:lsdException w:uiPriority="99" w:name="Body Text"/>
     <w:lsdException w:uiPriority="99" w:name="Body Text Indent"/>
     <w:lsdException w:uiPriority="99" w:name="List Continue"/>
@@ -31622,7 +31605,7 @@
     <w:lsdException w:uiPriority="99" w:name="Body Text Indent 2"/>
     <w:lsdException w:uiPriority="99" w:name="Body Text Indent 3"/>
     <w:lsdException w:uiPriority="99" w:name="Block Text"/>
-    <w:lsdException w:uiPriority="99" w:semiHidden="0" w:name="Hyperlink"/>
+    <w:lsdException w:qFormat="1" w:uiPriority="99" w:semiHidden="0" w:name="Hyperlink"/>
     <w:lsdException w:uiPriority="99" w:name="FollowedHyperlink"/>
     <w:lsdException w:qFormat="1" w:unhideWhenUsed="0" w:uiPriority="22" w:semiHidden="0" w:name="Strong"/>
     <w:lsdException w:qFormat="1" w:unhideWhenUsed="0" w:uiPriority="20" w:semiHidden="0" w:name="Emphasis"/>
@@ -32021,6 +32004,7 @@
     <w:name w:val="Default Paragraph Font"/>
     <w:semiHidden/>
     <w:unhideWhenUsed/>
+    <w:qFormat/>
     <w:uiPriority w:val="1"/>
   </w:style>
   <w:style w:type="table" w:default="1" w:styleId="12">
@@ -32041,6 +32025,7 @@
     <w:name w:val="Hyperlink"/>
     <w:basedOn w:val="11"/>
     <w:unhideWhenUsed/>
+    <w:qFormat/>
     <w:uiPriority w:val="99"/>
     <w:rPr>
       <w:color w:val="467886"/>
@@ -32093,6 +32078,7 @@
     <w:name w:val="Heading 1 Char"/>
     <w:basedOn w:val="11"/>
     <w:link w:val="2"/>
+    <w:qFormat/>
     <w:uiPriority w:val="9"/>
     <w:rPr>
       <w:rFonts w:asciiTheme="majorHAnsi" w:hAnsiTheme="majorHAnsi" w:eastAsiaTheme="majorEastAsia" w:cstheme="majorBidi"/>
@@ -32117,6 +32103,7 @@
     <w:name w:val="Heading 3 Char"/>
     <w:basedOn w:val="11"/>
     <w:link w:val="4"/>
+    <w:qFormat/>
     <w:uiPriority w:val="9"/>
     <w:rPr>
       <w:rFonts w:eastAsiaTheme="majorEastAsia" w:cstheme="majorBidi"/>
@@ -32141,6 +32128,7 @@
     <w:name w:val="Heading 5 Char"/>
     <w:basedOn w:val="11"/>
     <w:link w:val="6"/>
+    <w:qFormat/>
     <w:uiPriority w:val="9"/>
     <w:rPr>
       <w:rFonts w:eastAsiaTheme="majorEastAsia" w:cstheme="majorBidi"/>
@@ -32151,6 +32139,7 @@
     <w:name w:val="Heading 6 Char"/>
     <w:basedOn w:val="11"/>
     <w:link w:val="7"/>
+    <w:qFormat/>
     <w:uiPriority w:val="9"/>
     <w:rPr>
       <w:rFonts w:eastAsiaTheme="majorEastAsia" w:cstheme="majorBidi"/>
@@ -32171,6 +32160,7 @@
     <w:name w:val="Heading 7 Char"/>
     <w:basedOn w:val="11"/>
     <w:link w:val="8"/>
+    <w:qFormat/>
     <w:uiPriority w:val="9"/>
     <w:rPr>
       <w:rFonts w:eastAsiaTheme="majorEastAsia" w:cstheme="majorBidi"/>
@@ -32227,6 +32217,7 @@
     <w:name w:val="Title Char"/>
     <w:basedOn w:val="11"/>
     <w:link w:val="15"/>
+    <w:qFormat/>
     <w:uiPriority w:val="10"/>
     <w:rPr>
       <w:rFonts w:asciiTheme="majorHAnsi" w:hAnsiTheme="majorHAnsi" w:eastAsiaTheme="majorEastAsia" w:cstheme="majorBidi"/>
@@ -32272,6 +32263,7 @@
     <w:name w:val="Quote Char"/>
     <w:basedOn w:val="11"/>
     <w:link w:val="29"/>
+    <w:qFormat/>
     <w:uiPriority w:val="29"/>
     <w:rPr>
       <w:i/>
@@ -32316,6 +32308,7 @@
     <w:name w:val="Intense Quote Char"/>
     <w:basedOn w:val="11"/>
     <w:link w:val="31"/>
+    <w:qFormat/>
     <w:uiPriority w:val="30"/>
     <w:rPr>
       <w:i/>

</xml_diff>